<commit_message>
bo sung hai do thi trong ieu luon :D
</commit_message>
<xml_diff>
--- a/media/docx_template/BaoCaoDoanhThu.docx
+++ b/media/docx_template/BaoCaoDoanhThu.docx
@@ -775,6 +775,39 @@
         <w:rPr/>
       </w:r>
     </w:p>
+    <w:p>
+      <w:pPr>
+        <w:pStyle w:val="Normal"/>
+        <w:spacing w:before="0" w:after="160"/>
+        <w:rPr>
+          <w:lang w:val="vi-VN"/>
+        </w:rPr>
+      </w:pPr>
+      <w:r>
+        <w:rPr/>
+      </w:r>
+    </w:p>
+    <w:p>
+      <w:pPr>
+        <w:pStyle w:val="Normal"/>
+        <w:spacing w:before="0" w:after="160"/>
+        <w:rPr>
+          <w:lang w:val="vi-VN"/>
+        </w:rPr>
+      </w:pPr>
+      <w:r>
+        <w:rPr/>
+        <w:tab/>
+        <w:tab/>
+        <w:tab/>
+        <w:tab/>
+        <w:tab/>
+      </w:r>
+      <w:r>
+        <w:rPr/>
+        <w:t>{{ doanhThuCategoryImg }}</w:t>
+      </w:r>
+    </w:p>
     <w:sectPr>
       <w:type w:val="nextPage"/>
       <w:pgSz w:w="12240" w:h="15840"/>
@@ -1148,7 +1181,6 @@
       <w:rPr>
         <w:rFonts w:ascii="Calibri" w:hAnsi="Calibri" w:eastAsia="Calibri" w:cs="" w:asciiTheme="minorHAnsi" w:cstheme="minorBidi" w:eastAsiaTheme="minorHAnsi" w:hAnsiTheme="minorHAnsi"/>
         <w:kern w:val="2"/>
-        <w:sz w:val="22"/>
         <w:szCs w:val="22"/>
         <w:lang w:val="en-US" w:eastAsia="en-US" w:bidi="ar-SA"/>
         <w14:ligatures w14:val="standardContextual"/>
@@ -1543,6 +1575,7 @@
     <w:qFormat/>
     <w:pPr>
       <w:widowControl/>
+      <w:suppressAutoHyphens w:val="true"/>
       <w:bidi w:val="0"/>
       <w:spacing w:lineRule="auto" w:line="259" w:before="0" w:after="160"/>
       <w:jc w:val="left"/>

</xml_diff>